<commit_message>
Unit Test Documentation and Test updates
updated documentation to reflect some problems with the
MemberHasOVerDueLoansTest class with regards to function
CheckOverDue(Date currentDate) from the Loan class. Other than that, a
few tweaks to document for better clarification.
</commit_message>
<xml_diff>
--- a/src/entityUnitTests/Member/UAT MemberConstructorTest Script.docx
+++ b/src/entityUnitTests/Member/UAT MemberConstructorTest Script.docx
@@ -279,6 +279,9 @@
               <w:t>Pre-conditions</w:t>
             </w:r>
           </w:p>
+          <w:p/>
+          <w:p/>
+          <w:p/>
         </w:tc>
         <w:tc>
           <w:tcPr>
@@ -307,7 +310,247 @@
                 <w:sz w:val="24"/>
                 <w:szCs w:val="24"/>
               </w:rPr>
-              <w:t>The input variables are initialized.</w:t>
+              <w:t>The input variables are initialized</w:t>
+            </w:r>
+            <w:r>
+              <w:rPr>
+                <w:color w:val="0000FF"/>
+                <w:sz w:val="24"/>
+                <w:szCs w:val="24"/>
+              </w:rPr>
+              <w:t>:</w:t>
+            </w:r>
+          </w:p>
+          <w:p>
+            <w:pPr>
+              <w:pStyle w:val="bp"/>
+              <w:numPr>
+                <w:ilvl w:val="0"/>
+                <w:numId w:val="31"/>
+              </w:numPr>
+              <w:rPr>
+                <w:color w:val="0000FF"/>
+                <w:sz w:val="24"/>
+                <w:szCs w:val="24"/>
+              </w:rPr>
+            </w:pPr>
+            <w:proofErr w:type="spellStart"/>
+            <w:r>
+              <w:rPr>
+                <w:color w:val="0000FF"/>
+                <w:sz w:val="24"/>
+                <w:szCs w:val="24"/>
+              </w:rPr>
+              <w:t>firstName</w:t>
+            </w:r>
+            <w:proofErr w:type="spellEnd"/>
+            <w:r>
+              <w:rPr>
+                <w:color w:val="0000FF"/>
+                <w:sz w:val="24"/>
+                <w:szCs w:val="24"/>
+              </w:rPr>
+              <w:t xml:space="preserve"> is initialized and set as the value stored in </w:t>
+            </w:r>
+            <w:proofErr w:type="spellStart"/>
+            <w:r>
+              <w:rPr>
+                <w:color w:val="0000FF"/>
+                <w:sz w:val="24"/>
+                <w:szCs w:val="24"/>
+              </w:rPr>
+              <w:t>messageFirstName</w:t>
+            </w:r>
+            <w:proofErr w:type="spellEnd"/>
+          </w:p>
+          <w:p>
+            <w:pPr>
+              <w:pStyle w:val="bp"/>
+              <w:numPr>
+                <w:ilvl w:val="0"/>
+                <w:numId w:val="31"/>
+              </w:numPr>
+              <w:rPr>
+                <w:color w:val="0000FF"/>
+                <w:sz w:val="24"/>
+                <w:szCs w:val="24"/>
+              </w:rPr>
+            </w:pPr>
+            <w:proofErr w:type="spellStart"/>
+            <w:r>
+              <w:rPr>
+                <w:color w:val="0000FF"/>
+                <w:sz w:val="24"/>
+                <w:szCs w:val="24"/>
+              </w:rPr>
+              <w:t>lastName</w:t>
+            </w:r>
+            <w:proofErr w:type="spellEnd"/>
+            <w:r>
+              <w:rPr>
+                <w:color w:val="0000FF"/>
+                <w:sz w:val="24"/>
+                <w:szCs w:val="24"/>
+              </w:rPr>
+              <w:t xml:space="preserve"> is initialized and set as the value stored in </w:t>
+            </w:r>
+            <w:proofErr w:type="spellStart"/>
+            <w:r>
+              <w:rPr>
+                <w:color w:val="0000FF"/>
+                <w:sz w:val="24"/>
+                <w:szCs w:val="24"/>
+              </w:rPr>
+              <w:t>messageLastName</w:t>
+            </w:r>
+            <w:proofErr w:type="spellEnd"/>
+          </w:p>
+          <w:p>
+            <w:pPr>
+              <w:pStyle w:val="bp"/>
+              <w:numPr>
+                <w:ilvl w:val="0"/>
+                <w:numId w:val="31"/>
+              </w:numPr>
+              <w:rPr>
+                <w:color w:val="0000FF"/>
+                <w:sz w:val="24"/>
+                <w:szCs w:val="24"/>
+              </w:rPr>
+            </w:pPr>
+            <w:proofErr w:type="spellStart"/>
+            <w:r>
+              <w:rPr>
+                <w:color w:val="0000FF"/>
+                <w:sz w:val="24"/>
+                <w:szCs w:val="24"/>
+              </w:rPr>
+              <w:t>contactPhone</w:t>
+            </w:r>
+            <w:proofErr w:type="spellEnd"/>
+            <w:r>
+              <w:rPr>
+                <w:color w:val="0000FF"/>
+                <w:sz w:val="24"/>
+                <w:szCs w:val="24"/>
+              </w:rPr>
+              <w:t xml:space="preserve"> is initialized and set as the value stored in </w:t>
+            </w:r>
+            <w:proofErr w:type="spellStart"/>
+            <w:r>
+              <w:rPr>
+                <w:color w:val="0000FF"/>
+                <w:sz w:val="24"/>
+                <w:szCs w:val="24"/>
+              </w:rPr>
+              <w:t>messageContactPhone</w:t>
+            </w:r>
+            <w:proofErr w:type="spellEnd"/>
+          </w:p>
+          <w:p>
+            <w:pPr>
+              <w:pStyle w:val="bp"/>
+              <w:numPr>
+                <w:ilvl w:val="0"/>
+                <w:numId w:val="31"/>
+              </w:numPr>
+              <w:rPr>
+                <w:color w:val="0000FF"/>
+                <w:sz w:val="24"/>
+                <w:szCs w:val="24"/>
+              </w:rPr>
+            </w:pPr>
+            <w:proofErr w:type="spellStart"/>
+            <w:r>
+              <w:rPr>
+                <w:color w:val="0000FF"/>
+                <w:sz w:val="24"/>
+                <w:szCs w:val="24"/>
+              </w:rPr>
+              <w:t>emailAddress</w:t>
+            </w:r>
+            <w:proofErr w:type="spellEnd"/>
+            <w:r>
+              <w:rPr>
+                <w:color w:val="0000FF"/>
+                <w:sz w:val="24"/>
+                <w:szCs w:val="24"/>
+              </w:rPr>
+              <w:t xml:space="preserve"> is initialized and set as the value stored in </w:t>
+            </w:r>
+            <w:proofErr w:type="spellStart"/>
+            <w:r>
+              <w:rPr>
+                <w:color w:val="0000FF"/>
+                <w:sz w:val="24"/>
+                <w:szCs w:val="24"/>
+              </w:rPr>
+              <w:t>messageEmailAddress</w:t>
+            </w:r>
+            <w:proofErr w:type="spellEnd"/>
+          </w:p>
+          <w:p>
+            <w:pPr>
+              <w:pStyle w:val="bp"/>
+              <w:numPr>
+                <w:ilvl w:val="0"/>
+                <w:numId w:val="31"/>
+              </w:numPr>
+              <w:rPr>
+                <w:color w:val="0000FF"/>
+                <w:sz w:val="24"/>
+                <w:szCs w:val="24"/>
+              </w:rPr>
+            </w:pPr>
+            <w:proofErr w:type="spellStart"/>
+            <w:r>
+              <w:rPr>
+                <w:color w:val="0000FF"/>
+                <w:sz w:val="24"/>
+                <w:szCs w:val="24"/>
+              </w:rPr>
+              <w:t>id</w:t>
+            </w:r>
+            <w:proofErr w:type="spellEnd"/>
+            <w:r>
+              <w:rPr>
+                <w:color w:val="0000FF"/>
+                <w:sz w:val="24"/>
+                <w:szCs w:val="24"/>
+              </w:rPr>
+              <w:t xml:space="preserve"> is initialized and set as the value stored in </w:t>
+            </w:r>
+            <w:proofErr w:type="spellStart"/>
+            <w:r>
+              <w:rPr>
+                <w:color w:val="0000FF"/>
+                <w:sz w:val="24"/>
+                <w:szCs w:val="24"/>
+              </w:rPr>
+              <w:t>messageID</w:t>
+            </w:r>
+            <w:proofErr w:type="spellEnd"/>
+          </w:p>
+          <w:p>
+            <w:pPr>
+              <w:pStyle w:val="bp"/>
+              <w:numPr>
+                <w:ilvl w:val="0"/>
+                <w:numId w:val="31"/>
+              </w:numPr>
+              <w:rPr>
+                <w:color w:val="0000FF"/>
+                <w:sz w:val="24"/>
+                <w:szCs w:val="24"/>
+              </w:rPr>
+            </w:pPr>
+            <w:r>
+              <w:rPr>
+                <w:color w:val="0000FF"/>
+                <w:sz w:val="24"/>
+                <w:szCs w:val="24"/>
+              </w:rPr>
+              <w:t>the Member class is then initialized using the above five variables as its input</w:t>
             </w:r>
           </w:p>
         </w:tc>
@@ -357,6 +600,10 @@
           <w:p>
             <w:pPr>
               <w:pStyle w:val="bp"/>
+              <w:numPr>
+                <w:ilvl w:val="0"/>
+                <w:numId w:val="31"/>
+              </w:numPr>
               <w:rPr>
                 <w:color w:val="0000FF"/>
                 <w:sz w:val="24"/>
@@ -369,7 +616,79 @@
                 <w:sz w:val="24"/>
                 <w:szCs w:val="24"/>
               </w:rPr>
-              <w:t>The Member class is created.</w:t>
+              <w:t>The Member class is created</w:t>
+            </w:r>
+            <w:r>
+              <w:rPr>
+                <w:color w:val="0000FF"/>
+                <w:sz w:val="24"/>
+                <w:szCs w:val="24"/>
+              </w:rPr>
+              <w:t xml:space="preserve"> successfully with all its input variables matching the variables used in initializing the class.</w:t>
+            </w:r>
+          </w:p>
+          <w:p>
+            <w:pPr>
+              <w:pStyle w:val="bp"/>
+              <w:numPr>
+                <w:ilvl w:val="0"/>
+                <w:numId w:val="31"/>
+              </w:numPr>
+              <w:rPr>
+                <w:color w:val="0000FF"/>
+                <w:sz w:val="24"/>
+                <w:szCs w:val="24"/>
+              </w:rPr>
+            </w:pPr>
+            <w:r>
+              <w:rPr>
+                <w:color w:val="0000FF"/>
+                <w:sz w:val="24"/>
+                <w:szCs w:val="24"/>
+              </w:rPr>
+              <w:t xml:space="preserve">The </w:t>
+            </w:r>
+            <w:proofErr w:type="spellStart"/>
+            <w:r>
+              <w:rPr>
+                <w:color w:val="0000FF"/>
+                <w:sz w:val="24"/>
+                <w:szCs w:val="24"/>
+              </w:rPr>
+              <w:t>TestRunner</w:t>
+            </w:r>
+            <w:proofErr w:type="spellEnd"/>
+            <w:r>
+              <w:rPr>
+                <w:color w:val="0000FF"/>
+                <w:sz w:val="24"/>
+                <w:szCs w:val="24"/>
+              </w:rPr>
+              <w:t xml:space="preserve"> class</w:t>
+            </w:r>
+            <w:r>
+              <w:rPr>
+                <w:color w:val="0000FF"/>
+                <w:sz w:val="24"/>
+                <w:szCs w:val="24"/>
+              </w:rPr>
+              <w:t xml:space="preserve"> will state if there are no failures encountered in the</w:t>
+            </w:r>
+            <w:r>
+              <w:rPr>
+                <w:color w:val="0000FF"/>
+                <w:sz w:val="24"/>
+                <w:szCs w:val="24"/>
+              </w:rPr>
+              <w:t xml:space="preserve"> test</w:t>
+            </w:r>
+            <w:r>
+              <w:rPr>
+                <w:color w:val="0000FF"/>
+                <w:sz w:val="24"/>
+                <w:szCs w:val="24"/>
+              </w:rPr>
+              <w:t xml:space="preserve"> script.</w:t>
             </w:r>
           </w:p>
         </w:tc>
@@ -472,8 +791,6 @@
               </w:rPr>
               <w:t>IllegalArgumentException</w:t>
             </w:r>
-            <w:bookmarkStart w:id="0" w:name="_GoBack"/>
-            <w:bookmarkEnd w:id="0"/>
             <w:proofErr w:type="spellEnd"/>
             <w:r>
               <w:rPr>
@@ -551,6 +868,15 @@
                 <w:sz w:val="24"/>
               </w:rPr>
             </w:pPr>
+            <w:r>
+              <w:rPr>
+                <w:b/>
+                <w:bCs/>
+                <w:color w:val="FF0000"/>
+                <w:sz w:val="24"/>
+              </w:rPr>
+              <w:t>Pass</w:t>
+            </w:r>
           </w:p>
         </w:tc>
       </w:tr>
@@ -1787,6 +2113,12 @@
                 <w:color w:val="0000FF"/>
               </w:rPr>
             </w:pPr>
+            <w:r>
+              <w:rPr>
+                <w:color w:val="0000FF"/>
+              </w:rPr>
+              <w:t xml:space="preserve">String </w:t>
+            </w:r>
             <w:proofErr w:type="spellStart"/>
             <w:r>
               <w:rPr>
@@ -1896,6 +2228,12 @@
                 <w:color w:val="0000FF"/>
               </w:rPr>
             </w:pPr>
+            <w:r>
+              <w:rPr>
+                <w:color w:val="0000FF"/>
+              </w:rPr>
+              <w:t xml:space="preserve">String </w:t>
+            </w:r>
             <w:proofErr w:type="spellStart"/>
             <w:r>
               <w:rPr>
@@ -1993,6 +2331,12 @@
                 <w:color w:val="0000FF"/>
               </w:rPr>
             </w:pPr>
+            <w:r>
+              <w:rPr>
+                <w:color w:val="0000FF"/>
+              </w:rPr>
+              <w:t xml:space="preserve">String </w:t>
+            </w:r>
             <w:proofErr w:type="spellStart"/>
             <w:r>
               <w:rPr>
@@ -2096,6 +2440,12 @@
                 <w:color w:val="0000FF"/>
               </w:rPr>
             </w:pPr>
+            <w:r>
+              <w:rPr>
+                <w:color w:val="0000FF"/>
+              </w:rPr>
+              <w:t xml:space="preserve">String </w:t>
+            </w:r>
             <w:proofErr w:type="spellStart"/>
             <w:r>
               <w:rPr>
@@ -2211,11 +2561,33 @@
                 <w:color w:val="0000FF"/>
               </w:rPr>
             </w:pPr>
-            <w:r>
-              <w:rPr>
-                <w:color w:val="0000FF"/>
-              </w:rPr>
-              <w:t>Id</w:t>
+            <w:proofErr w:type="spellStart"/>
+            <w:r>
+              <w:rPr>
+                <w:color w:val="0000FF"/>
+              </w:rPr>
+              <w:t>i</w:t>
+            </w:r>
+            <w:bookmarkStart w:id="0" w:name="_GoBack"/>
+            <w:bookmarkEnd w:id="0"/>
+            <w:r>
+              <w:rPr>
+                <w:color w:val="0000FF"/>
+              </w:rPr>
+              <w:t>nt</w:t>
+            </w:r>
+            <w:proofErr w:type="spellEnd"/>
+            <w:r>
+              <w:rPr>
+                <w:color w:val="0000FF"/>
+              </w:rPr>
+              <w:t xml:space="preserve"> i</w:t>
+            </w:r>
+            <w:r>
+              <w:rPr>
+                <w:color w:val="0000FF"/>
+              </w:rPr>
+              <w:t>d</w:t>
             </w:r>
           </w:p>
           <w:p>
@@ -2423,7 +2795,7 @@
         <w:rStyle w:val="PageNumber"/>
         <w:noProof/>
       </w:rPr>
-      <w:t>3</w:t>
+      <w:t>4</w:t>
     </w:r>
     <w:r>
       <w:rPr>
@@ -2460,7 +2832,7 @@
         <w:rStyle w:val="PageNumber"/>
         <w:noProof/>
       </w:rPr>
-      <w:t>3</w:t>
+      <w:t>4</w:t>
     </w:r>
     <w:r>
       <w:rPr>
@@ -2604,16 +2976,16 @@
         </w:tcPr>
         <w:p>
           <w:r>
-            <w:t xml:space="preserve">  Date:  &lt;22</w:t>
+            <w:t xml:space="preserve">  Date:  </w:t>
+          </w:r>
+          <w:r>
+            <w:t>22</w:t>
           </w:r>
           <w:r>
             <w:t>/</w:t>
           </w:r>
           <w:r>
             <w:t>09/15</w:t>
-          </w:r>
-          <w:r>
-            <w:t>&gt;</w:t>
           </w:r>
         </w:p>
       </w:tc>
@@ -4071,6 +4443,118 @@
     </w:lvl>
   </w:abstractNum>
   <w:abstractNum w:abstractNumId="14" w15:restartNumberingAfterBreak="0">
+    <w:nsid w:val="4AC82147"/>
+    <w:multiLevelType w:val="hybridMultilevel"/>
+    <w:tmpl w:val="1F508964"/>
+    <w:lvl w:ilvl="0" w:tplc="7D92AEB6">
+      <w:numFmt w:val="bullet"/>
+      <w:lvlText w:val="-"/>
+      <w:lvlJc w:val="left"/>
+      <w:pPr>
+        <w:ind w:left="720" w:hanging="360"/>
+      </w:pPr>
+      <w:rPr>
+        <w:rFonts w:ascii="Times New Roman" w:eastAsia="Times New Roman" w:hAnsi="Times New Roman" w:cs="Times New Roman" w:hint="default"/>
+      </w:rPr>
+    </w:lvl>
+    <w:lvl w:ilvl="1" w:tplc="0C090003" w:tentative="1">
+      <w:start w:val="1"/>
+      <w:numFmt w:val="bullet"/>
+      <w:lvlText w:val="o"/>
+      <w:lvlJc w:val="left"/>
+      <w:pPr>
+        <w:ind w:left="1440" w:hanging="360"/>
+      </w:pPr>
+      <w:rPr>
+        <w:rFonts w:ascii="Courier New" w:hAnsi="Courier New" w:cs="Courier New" w:hint="default"/>
+      </w:rPr>
+    </w:lvl>
+    <w:lvl w:ilvl="2" w:tplc="0C090005" w:tentative="1">
+      <w:start w:val="1"/>
+      <w:numFmt w:val="bullet"/>
+      <w:lvlText w:val=""/>
+      <w:lvlJc w:val="left"/>
+      <w:pPr>
+        <w:ind w:left="2160" w:hanging="360"/>
+      </w:pPr>
+      <w:rPr>
+        <w:rFonts w:ascii="Wingdings" w:hAnsi="Wingdings" w:hint="default"/>
+      </w:rPr>
+    </w:lvl>
+    <w:lvl w:ilvl="3" w:tplc="0C090001" w:tentative="1">
+      <w:start w:val="1"/>
+      <w:numFmt w:val="bullet"/>
+      <w:lvlText w:val=""/>
+      <w:lvlJc w:val="left"/>
+      <w:pPr>
+        <w:ind w:left="2880" w:hanging="360"/>
+      </w:pPr>
+      <w:rPr>
+        <w:rFonts w:ascii="Symbol" w:hAnsi="Symbol" w:hint="default"/>
+      </w:rPr>
+    </w:lvl>
+    <w:lvl w:ilvl="4" w:tplc="0C090003" w:tentative="1">
+      <w:start w:val="1"/>
+      <w:numFmt w:val="bullet"/>
+      <w:lvlText w:val="o"/>
+      <w:lvlJc w:val="left"/>
+      <w:pPr>
+        <w:ind w:left="3600" w:hanging="360"/>
+      </w:pPr>
+      <w:rPr>
+        <w:rFonts w:ascii="Courier New" w:hAnsi="Courier New" w:cs="Courier New" w:hint="default"/>
+      </w:rPr>
+    </w:lvl>
+    <w:lvl w:ilvl="5" w:tplc="0C090005" w:tentative="1">
+      <w:start w:val="1"/>
+      <w:numFmt w:val="bullet"/>
+      <w:lvlText w:val=""/>
+      <w:lvlJc w:val="left"/>
+      <w:pPr>
+        <w:ind w:left="4320" w:hanging="360"/>
+      </w:pPr>
+      <w:rPr>
+        <w:rFonts w:ascii="Wingdings" w:hAnsi="Wingdings" w:hint="default"/>
+      </w:rPr>
+    </w:lvl>
+    <w:lvl w:ilvl="6" w:tplc="0C090001" w:tentative="1">
+      <w:start w:val="1"/>
+      <w:numFmt w:val="bullet"/>
+      <w:lvlText w:val=""/>
+      <w:lvlJc w:val="left"/>
+      <w:pPr>
+        <w:ind w:left="5040" w:hanging="360"/>
+      </w:pPr>
+      <w:rPr>
+        <w:rFonts w:ascii="Symbol" w:hAnsi="Symbol" w:hint="default"/>
+      </w:rPr>
+    </w:lvl>
+    <w:lvl w:ilvl="7" w:tplc="0C090003" w:tentative="1">
+      <w:start w:val="1"/>
+      <w:numFmt w:val="bullet"/>
+      <w:lvlText w:val="o"/>
+      <w:lvlJc w:val="left"/>
+      <w:pPr>
+        <w:ind w:left="5760" w:hanging="360"/>
+      </w:pPr>
+      <w:rPr>
+        <w:rFonts w:ascii="Courier New" w:hAnsi="Courier New" w:cs="Courier New" w:hint="default"/>
+      </w:rPr>
+    </w:lvl>
+    <w:lvl w:ilvl="8" w:tplc="0C090005" w:tentative="1">
+      <w:start w:val="1"/>
+      <w:numFmt w:val="bullet"/>
+      <w:lvlText w:val=""/>
+      <w:lvlJc w:val="left"/>
+      <w:pPr>
+        <w:ind w:left="6480" w:hanging="360"/>
+      </w:pPr>
+      <w:rPr>
+        <w:rFonts w:ascii="Wingdings" w:hAnsi="Wingdings" w:hint="default"/>
+      </w:rPr>
+    </w:lvl>
+  </w:abstractNum>
+  <w:abstractNum w:abstractNumId="15" w15:restartNumberingAfterBreak="0">
     <w:nsid w:val="54964F60"/>
     <w:multiLevelType w:val="hybridMultilevel"/>
     <w:tmpl w:val="CB1098A2"/>
@@ -4183,7 +4667,7 @@
       </w:pPr>
     </w:lvl>
   </w:abstractNum>
-  <w:abstractNum w:abstractNumId="15" w15:restartNumberingAfterBreak="0">
+  <w:abstractNum w:abstractNumId="16" w15:restartNumberingAfterBreak="0">
     <w:nsid w:val="568F7C63"/>
     <w:multiLevelType w:val="hybridMultilevel"/>
     <w:tmpl w:val="CBDADF12"/>
@@ -4325,7 +4809,7 @@
       </w:rPr>
     </w:lvl>
   </w:abstractNum>
-  <w:abstractNum w:abstractNumId="16" w15:restartNumberingAfterBreak="0">
+  <w:abstractNum w:abstractNumId="17" w15:restartNumberingAfterBreak="0">
     <w:nsid w:val="5B395403"/>
     <w:multiLevelType w:val="hybridMultilevel"/>
     <w:tmpl w:val="ACC48B36"/>
@@ -4441,7 +4925,7 @@
       </w:pPr>
     </w:lvl>
   </w:abstractNum>
-  <w:abstractNum w:abstractNumId="17" w15:restartNumberingAfterBreak="0">
+  <w:abstractNum w:abstractNumId="18" w15:restartNumberingAfterBreak="0">
     <w:nsid w:val="5C1B4F23"/>
     <w:multiLevelType w:val="singleLevel"/>
     <w:tmpl w:val="FD1471C0"/>
@@ -4471,7 +4955,7 @@
       </w:rPr>
     </w:lvl>
   </w:abstractNum>
-  <w:abstractNum w:abstractNumId="18" w15:restartNumberingAfterBreak="0">
+  <w:abstractNum w:abstractNumId="19" w15:restartNumberingAfterBreak="0">
     <w:nsid w:val="5CA03658"/>
     <w:multiLevelType w:val="hybridMultilevel"/>
     <w:tmpl w:val="05560240"/>
@@ -4611,7 +5095,7 @@
       </w:rPr>
     </w:lvl>
   </w:abstractNum>
-  <w:abstractNum w:abstractNumId="19" w15:restartNumberingAfterBreak="0">
+  <w:abstractNum w:abstractNumId="20" w15:restartNumberingAfterBreak="0">
     <w:nsid w:val="61536E75"/>
     <w:multiLevelType w:val="hybridMultilevel"/>
     <w:tmpl w:val="97729E14"/>
@@ -4751,7 +5235,7 @@
       </w:rPr>
     </w:lvl>
   </w:abstractNum>
-  <w:abstractNum w:abstractNumId="20" w15:restartNumberingAfterBreak="0">
+  <w:abstractNum w:abstractNumId="21" w15:restartNumberingAfterBreak="0">
     <w:nsid w:val="67A903E2"/>
     <w:multiLevelType w:val="hybridMultilevel"/>
     <w:tmpl w:val="6A26A290"/>
@@ -4892,7 +5376,7 @@
       </w:rPr>
     </w:lvl>
   </w:abstractNum>
-  <w:abstractNum w:abstractNumId="21" w15:restartNumberingAfterBreak="0">
+  <w:abstractNum w:abstractNumId="22" w15:restartNumberingAfterBreak="0">
     <w:nsid w:val="6A3C46E8"/>
     <w:multiLevelType w:val="hybridMultilevel"/>
     <w:tmpl w:val="E74295F6"/>
@@ -5005,7 +5489,7 @@
       </w:pPr>
     </w:lvl>
   </w:abstractNum>
-  <w:abstractNum w:abstractNumId="22" w15:restartNumberingAfterBreak="0">
+  <w:abstractNum w:abstractNumId="23" w15:restartNumberingAfterBreak="0">
     <w:nsid w:val="6A417BF2"/>
     <w:multiLevelType w:val="hybridMultilevel"/>
     <w:tmpl w:val="79B22646"/>
@@ -5124,7 +5608,7 @@
       </w:pPr>
     </w:lvl>
   </w:abstractNum>
-  <w:abstractNum w:abstractNumId="23" w15:restartNumberingAfterBreak="0">
+  <w:abstractNum w:abstractNumId="24" w15:restartNumberingAfterBreak="0">
     <w:nsid w:val="6D9B1DF6"/>
     <w:multiLevelType w:val="hybridMultilevel"/>
     <w:tmpl w:val="39F6E6B2"/>
@@ -5243,7 +5727,7 @@
       </w:pPr>
     </w:lvl>
   </w:abstractNum>
-  <w:abstractNum w:abstractNumId="24" w15:restartNumberingAfterBreak="0">
+  <w:abstractNum w:abstractNumId="25" w15:restartNumberingAfterBreak="0">
     <w:nsid w:val="72864362"/>
     <w:multiLevelType w:val="hybridMultilevel"/>
     <w:tmpl w:val="75C2380E"/>
@@ -5383,7 +5867,7 @@
       </w:rPr>
     </w:lvl>
   </w:abstractNum>
-  <w:abstractNum w:abstractNumId="25" w15:restartNumberingAfterBreak="0">
+  <w:abstractNum w:abstractNumId="26" w15:restartNumberingAfterBreak="0">
     <w:nsid w:val="733D48AD"/>
     <w:multiLevelType w:val="hybridMultilevel"/>
     <w:tmpl w:val="9A60CCEE"/>
@@ -5496,7 +5980,7 @@
       </w:pPr>
     </w:lvl>
   </w:abstractNum>
-  <w:abstractNum w:abstractNumId="26" w15:restartNumberingAfterBreak="0">
+  <w:abstractNum w:abstractNumId="27" w15:restartNumberingAfterBreak="0">
     <w:nsid w:val="771D5D70"/>
     <w:multiLevelType w:val="hybridMultilevel"/>
     <w:tmpl w:val="D8CCBFA4"/>
@@ -5636,7 +6120,7 @@
       </w:rPr>
     </w:lvl>
   </w:abstractNum>
-  <w:abstractNum w:abstractNumId="27" w15:restartNumberingAfterBreak="0">
+  <w:abstractNum w:abstractNumId="28" w15:restartNumberingAfterBreak="0">
     <w:nsid w:val="7FF22ED4"/>
     <w:multiLevelType w:val="hybridMultilevel"/>
     <w:tmpl w:val="603E9AE0"/>
@@ -5789,19 +6273,19 @@
     <w:abstractNumId w:val="10"/>
   </w:num>
   <w:num w:numId="5">
-    <w:abstractNumId w:val="17"/>
+    <w:abstractNumId w:val="18"/>
   </w:num>
   <w:num w:numId="6">
-    <w:abstractNumId w:val="16"/>
+    <w:abstractNumId w:val="17"/>
   </w:num>
   <w:num w:numId="7">
     <w:abstractNumId w:val="7"/>
   </w:num>
   <w:num w:numId="8">
-    <w:abstractNumId w:val="15"/>
+    <w:abstractNumId w:val="16"/>
   </w:num>
   <w:num w:numId="9">
-    <w:abstractNumId w:val="20"/>
+    <w:abstractNumId w:val="21"/>
   </w:num>
   <w:num w:numId="10">
     <w:abstractNumId w:val="1"/>
@@ -5810,7 +6294,7 @@
     <w:abstractNumId w:val="3"/>
   </w:num>
   <w:num w:numId="12">
-    <w:abstractNumId w:val="27"/>
+    <w:abstractNumId w:val="28"/>
   </w:num>
   <w:num w:numId="13">
     <w:abstractNumId w:val="6"/>
@@ -5819,16 +6303,16 @@
     <w:abstractNumId w:val="0"/>
   </w:num>
   <w:num w:numId="15">
+    <w:abstractNumId w:val="24"/>
+  </w:num>
+  <w:num w:numId="16">
     <w:abstractNumId w:val="23"/>
   </w:num>
-  <w:num w:numId="16">
+  <w:num w:numId="17">
     <w:abstractNumId w:val="22"/>
   </w:num>
-  <w:num w:numId="17">
-    <w:abstractNumId w:val="21"/>
-  </w:num>
   <w:num w:numId="18">
-    <w:abstractNumId w:val="19"/>
+    <w:abstractNumId w:val="20"/>
   </w:num>
   <w:num w:numId="19">
     <w:abstractNumId w:val="4"/>
@@ -5840,7 +6324,7 @@
     </w:lvlOverride>
   </w:num>
   <w:num w:numId="21">
-    <w:abstractNumId w:val="16"/>
+    <w:abstractNumId w:val="17"/>
     <w:lvlOverride w:ilvl="0">
       <w:startOverride w:val="1"/>
     </w:lvlOverride>
@@ -5868,7 +6352,7 @@
     </w:lvlOverride>
   </w:num>
   <w:num w:numId="22">
-    <w:abstractNumId w:val="24"/>
+    <w:abstractNumId w:val="25"/>
   </w:num>
   <w:num w:numId="23">
     <w:abstractNumId w:val="5"/>
@@ -5880,19 +6364,22 @@
     <w:abstractNumId w:val="2"/>
   </w:num>
   <w:num w:numId="26">
-    <w:abstractNumId w:val="18"/>
+    <w:abstractNumId w:val="19"/>
   </w:num>
   <w:num w:numId="27">
-    <w:abstractNumId w:val="26"/>
+    <w:abstractNumId w:val="27"/>
   </w:num>
   <w:num w:numId="28">
-    <w:abstractNumId w:val="14"/>
+    <w:abstractNumId w:val="15"/>
   </w:num>
   <w:num w:numId="29">
-    <w:abstractNumId w:val="25"/>
+    <w:abstractNumId w:val="26"/>
   </w:num>
   <w:num w:numId="30">
     <w:abstractNumId w:val="9"/>
+  </w:num>
+  <w:num w:numId="31">
+    <w:abstractNumId w:val="14"/>
   </w:num>
 </w:numbering>
 </file>

</xml_diff>